<commit_message>
Reporte de Pruebas – Documentación de Histórico
</commit_message>
<xml_diff>
--- a/PABMI/17 REPORTES DE ACTIVIIDADES/2025/Reporte de Actividades_PABMU_IrisCeciliaLechugaArteaga Final_Febrero_2025.docx
+++ b/PABMI/17 REPORTES DE ACTIVIIDADES/2025/Reporte de Actividades_PABMU_IrisCeciliaLechugaArteaga Final_Febrero_2025.docx
@@ -5632,20 +5632,21 @@
       <w:pPr>
         <w:spacing w:before="100" w:beforeAutospacing="1" w:after="100" w:afterAutospacing="1" w:line="240" w:lineRule="auto"/>
         <w:rPr>
-          <w:rFonts w:ascii="Arial" w:eastAsia="Times New Roman" w:hAnsi="Arial" w:cs="Arial"/>
-          <w:sz w:val="24"/>
-          <w:szCs w:val="24"/>
-          <w:lang w:val="es-MX" w:eastAsia="es-MX"/>
-        </w:rPr>
-      </w:pPr>
-      <w:r>
-        <w:rPr>
           <w:rFonts w:ascii="Arial" w:hAnsi="Arial" w:cs="Arial"/>
           <w:b/>
           <w:sz w:val="24"/>
           <w:szCs w:val="24"/>
           <w:lang w:val="es-MX"/>
         </w:rPr>
+      </w:pPr>
+      <w:r>
+        <w:rPr>
+          <w:rFonts w:ascii="Arial" w:hAnsi="Arial" w:cs="Arial"/>
+          <w:b/>
+          <w:sz w:val="24"/>
+          <w:szCs w:val="24"/>
+          <w:lang w:val="es-MX"/>
+        </w:rPr>
         <w:t>P</w:t>
       </w:r>
       <w:r>
@@ -5656,31 +5657,46 @@
           <w:szCs w:val="24"/>
           <w:lang w:val="es-MX"/>
         </w:rPr>
-        <w:t>ABMI-3083</w:t>
-      </w:r>
-      <w:r>
-        <w:rPr>
-          <w:rFonts w:ascii="Arial" w:hAnsi="Arial" w:cs="Arial"/>
-          <w:b/>
-          <w:sz w:val="24"/>
-          <w:szCs w:val="24"/>
-          <w:lang w:val="es-MX"/>
-        </w:rPr>
-        <w:t xml:space="preserve"> </w:t>
+        <w:t xml:space="preserve">ABMI-3105 Soporte y Atención a Usuarios </w:t>
       </w:r>
     </w:p>
     <w:p>
       <w:pPr>
         <w:spacing w:before="100" w:beforeAutospacing="1" w:after="100" w:afterAutospacing="1" w:line="240" w:lineRule="auto"/>
-        <w:rPr>
-          <w:rFonts w:ascii="Arial" w:hAnsi="Arial" w:cs="Arial"/>
-          <w:sz w:val="24"/>
-          <w:szCs w:val="24"/>
-          <w:lang w:val="es-MX"/>
-        </w:rPr>
-      </w:pPr>
-      <w:bookmarkStart w:id="1" w:name="_GoBack"/>
-      <w:bookmarkEnd w:id="1"/>
+        <w:jc w:val="both"/>
+        <w:rPr>
+          <w:rFonts w:ascii="Arial" w:hAnsi="Arial" w:cs="Arial"/>
+          <w:sz w:val="24"/>
+          <w:szCs w:val="24"/>
+        </w:rPr>
+      </w:pPr>
+      <w:r>
+        <w:rPr>
+          <w:rFonts w:ascii="Arial" w:hAnsi="Arial" w:cs="Arial"/>
+          <w:sz w:val="24"/>
+          <w:szCs w:val="24"/>
+        </w:rPr>
+        <w:t xml:space="preserve">Durante el período en cuestión, se llevaron a cabo diversas actividades con los usuarios de la plataforma de Bienes Muebles. Estas incluyeron el seguimiento y actualización de guías de usuario para los módulos de Transferencias Interna, Externa y Bajas, reflejando las adecuaciones realizadas en las pantallas de creación de solicitudes. Asimismo, se brindó soporte continuo a los usuarios en el módulo de Almacén, atendiendo dudas y resolviendo incidencias reportadas. </w:t>
+      </w:r>
+    </w:p>
+    <w:p>
+      <w:pPr>
+        <w:spacing w:before="100" w:beforeAutospacing="1" w:after="100" w:afterAutospacing="1" w:line="240" w:lineRule="auto"/>
+        <w:jc w:val="both"/>
+        <w:rPr>
+          <w:rFonts w:ascii="Arial" w:hAnsi="Arial" w:cs="Arial"/>
+          <w:sz w:val="24"/>
+          <w:szCs w:val="24"/>
+        </w:rPr>
+      </w:pPr>
+      <w:r>
+        <w:rPr>
+          <w:rFonts w:ascii="Arial" w:hAnsi="Arial" w:cs="Arial"/>
+          <w:sz w:val="24"/>
+          <w:szCs w:val="24"/>
+        </w:rPr>
+        <w:t>Como parte de la atención a usuarios, se llevaron a cabo diversas sesiones vía Zoom para aclarar dudas y proporcionar orientación sobre el uso de la plataforma. Adicionalmente, se dio seguimiento a las pruebas de usuario, manteniéndonos en espera de su confirmación para proceder con las siguientes fases del proceso.</w:t>
+      </w:r>
     </w:p>
     <w:p>
       <w:pPr>
@@ -5690,15 +5706,387 @@
           <w:rFonts w:ascii="Arial" w:hAnsi="Arial" w:cs="Arial"/>
           <w:sz w:val="24"/>
           <w:szCs w:val="24"/>
-          <w:lang w:val="es-MX"/>
-        </w:rPr>
-      </w:pPr>
+        </w:rPr>
+      </w:pPr>
+      <w:bookmarkStart w:id="1" w:name="_GoBack"/>
+      <w:r>
+        <w:rPr>
+          <w:rFonts w:ascii="Arial" w:hAnsi="Arial" w:cs="Arial"/>
+          <w:sz w:val="24"/>
+          <w:szCs w:val="24"/>
+        </w:rPr>
+        <w:drawing>
+          <wp:inline distT="0" distB="0" distL="0" distR="0" wp14:anchorId="6EFEEB4A" wp14:editId="31A533E4">
+            <wp:extent cx="3676650" cy="2486876"/>
+            <wp:effectExtent l="0" t="0" r="0" b="8890"/>
+            <wp:docPr id="1" name="Imagen 1"/>
+            <wp:cNvGraphicFramePr>
+              <a:graphicFrameLocks xmlns:a="http://schemas.openxmlformats.org/drawingml/2006/main" noChangeAspect="1"/>
+            </wp:cNvGraphicFramePr>
+            <a:graphic xmlns:a="http://schemas.openxmlformats.org/drawingml/2006/main">
+              <a:graphicData uri="http://schemas.openxmlformats.org/drawingml/2006/picture">
+                <pic:pic xmlns:pic="http://schemas.openxmlformats.org/drawingml/2006/picture">
+                  <pic:nvPicPr>
+                    <pic:cNvPr id="1" name=""/>
+                    <pic:cNvPicPr/>
+                  </pic:nvPicPr>
+                  <pic:blipFill>
+                    <a:blip r:embed="rId7"/>
+                    <a:stretch>
+                      <a:fillRect/>
+                    </a:stretch>
+                  </pic:blipFill>
+                  <pic:spPr>
+                    <a:xfrm>
+                      <a:off x="0" y="0"/>
+                      <a:ext cx="3680407" cy="2489417"/>
+                    </a:xfrm>
+                    <a:prstGeom prst="rect">
+                      <a:avLst/>
+                    </a:prstGeom>
+                  </pic:spPr>
+                </pic:pic>
+              </a:graphicData>
+            </a:graphic>
+          </wp:inline>
+        </w:drawing>
+      </w:r>
+      <w:bookmarkEnd w:id="1"/>
+    </w:p>
+    <w:p>
+      <w:pPr>
+        <w:spacing w:before="100" w:beforeAutospacing="1" w:after="100" w:afterAutospacing="1" w:line="240" w:lineRule="auto"/>
+        <w:jc w:val="both"/>
+        <w:rPr>
+          <w:rFonts w:ascii="Arial" w:hAnsi="Arial" w:cs="Arial"/>
+          <w:sz w:val="24"/>
+          <w:szCs w:val="24"/>
+        </w:rPr>
+      </w:pPr>
+    </w:p>
+    <w:p>
+      <w:pPr>
+        <w:spacing w:before="100" w:beforeAutospacing="1" w:after="100" w:afterAutospacing="1" w:line="240" w:lineRule="auto"/>
+        <w:rPr>
+          <w:rFonts w:ascii="Arial" w:hAnsi="Arial" w:cs="Arial"/>
+          <w:b/>
+          <w:sz w:val="24"/>
+          <w:szCs w:val="24"/>
+          <w:lang w:val="es-MX"/>
+        </w:rPr>
+      </w:pPr>
+      <w:r>
+        <w:rPr>
+          <w:rFonts w:ascii="Arial" w:hAnsi="Arial" w:cs="Arial"/>
+          <w:b/>
+          <w:sz w:val="24"/>
+          <w:szCs w:val="24"/>
+          <w:lang w:val="es-MX"/>
+        </w:rPr>
+        <w:t>P</w:t>
+      </w:r>
+      <w:r>
+        <w:rPr>
+          <w:rFonts w:ascii="Arial" w:hAnsi="Arial" w:cs="Arial"/>
+          <w:b/>
+          <w:sz w:val="24"/>
+          <w:szCs w:val="24"/>
+          <w:lang w:val="es-MX"/>
+        </w:rPr>
+        <w:t>ABMI-3106</w:t>
+      </w:r>
+      <w:r>
+        <w:rPr>
+          <w:rFonts w:ascii="Arial" w:hAnsi="Arial" w:cs="Arial"/>
+          <w:b/>
+          <w:sz w:val="24"/>
+          <w:szCs w:val="24"/>
+          <w:lang w:val="es-MX"/>
+        </w:rPr>
+        <w:t xml:space="preserve"> </w:t>
+      </w:r>
+      <w:r>
+        <w:rPr>
+          <w:rFonts w:ascii="Arial" w:hAnsi="Arial" w:cs="Arial"/>
+          <w:b/>
+          <w:sz w:val="24"/>
+          <w:szCs w:val="24"/>
+          <w:lang w:val="es-MX"/>
+        </w:rPr>
+        <w:t>Seguimiento a Pruebas de Usua</w:t>
+      </w:r>
+      <w:r>
+        <w:rPr>
+          <w:rFonts w:ascii="Arial" w:hAnsi="Arial" w:cs="Arial"/>
+          <w:b/>
+          <w:sz w:val="24"/>
+          <w:szCs w:val="24"/>
+          <w:lang w:val="es-MX"/>
+        </w:rPr>
+        <w:t xml:space="preserve">rio </w:t>
+      </w:r>
+    </w:p>
+    <w:p>
+      <w:pPr>
+        <w:spacing w:before="100" w:beforeAutospacing="1" w:after="100" w:afterAutospacing="1" w:line="240" w:lineRule="auto"/>
+        <w:rPr>
+          <w:rFonts w:ascii="Arial" w:hAnsi="Arial" w:cs="Arial"/>
+          <w:sz w:val="24"/>
+          <w:szCs w:val="24"/>
+        </w:rPr>
+      </w:pPr>
+      <w:r>
+        <w:rPr>
+          <w:rFonts w:ascii="Arial" w:hAnsi="Arial" w:cs="Arial"/>
+          <w:sz w:val="24"/>
+          <w:szCs w:val="24"/>
+        </w:rPr>
+        <w:t>Como equipo de QA, necesitamos la confirmación de las pruebas por parte del usuario para validar que los ajustes o mejoras implementadas cumplen con los requerimientos y así continuar con las siguientes fases del proceso</w:t>
+      </w:r>
+      <w:r>
+        <w:rPr>
+          <w:rFonts w:ascii="Arial" w:hAnsi="Arial" w:cs="Arial"/>
+          <w:sz w:val="24"/>
+          <w:szCs w:val="24"/>
+        </w:rPr>
+        <w:t>.</w:t>
+      </w:r>
+    </w:p>
+    <w:p>
+      <w:pPr>
+        <w:spacing w:before="100" w:beforeAutospacing="1" w:after="100" w:afterAutospacing="1" w:line="240" w:lineRule="auto"/>
+        <w:rPr>
+          <w:rStyle w:val="Textoennegrita"/>
+          <w:rFonts w:ascii="Arial" w:hAnsi="Arial" w:cs="Arial"/>
+          <w:b w:val="0"/>
+          <w:sz w:val="24"/>
+          <w:szCs w:val="24"/>
+        </w:rPr>
+      </w:pPr>
+      <w:r>
+        <w:rPr>
+          <w:rStyle w:val="Textoennegrita"/>
+          <w:rFonts w:ascii="Arial" w:hAnsi="Arial" w:cs="Arial"/>
+          <w:b w:val="0"/>
+          <w:sz w:val="24"/>
+          <w:szCs w:val="24"/>
+        </w:rPr>
+        <w:t>Criterios de Aceptación:</w:t>
+      </w:r>
+    </w:p>
+    <w:p>
+      <w:pPr>
+        <w:pStyle w:val="Prrafodelista"/>
+        <w:numPr>
+          <w:ilvl w:val="0"/>
+          <w:numId w:val="11"/>
+        </w:numPr>
+        <w:spacing w:before="100" w:beforeAutospacing="1" w:after="100" w:afterAutospacing="1" w:line="240" w:lineRule="auto"/>
+        <w:rPr>
+          <w:rFonts w:ascii="Arial" w:hAnsi="Arial" w:cs="Arial"/>
+          <w:sz w:val="24"/>
+          <w:szCs w:val="24"/>
+        </w:rPr>
+      </w:pPr>
+      <w:r>
+        <w:rPr>
+          <w:rFonts w:ascii="Arial" w:hAnsi="Arial" w:cs="Arial"/>
+          <w:sz w:val="24"/>
+          <w:szCs w:val="24"/>
+        </w:rPr>
+        <w:lastRenderedPageBreak/>
+        <w:br/>
+        <w:t>Se debe contactar al usuario para coordinar la validación de las pruebas.</w:t>
+      </w:r>
+    </w:p>
+    <w:p>
+      <w:pPr>
+        <w:pStyle w:val="Prrafodelista"/>
+        <w:numPr>
+          <w:ilvl w:val="0"/>
+          <w:numId w:val="11"/>
+        </w:numPr>
+        <w:spacing w:before="100" w:beforeAutospacing="1" w:after="100" w:afterAutospacing="1" w:line="240" w:lineRule="auto"/>
+        <w:rPr>
+          <w:rFonts w:ascii="Arial" w:hAnsi="Arial" w:cs="Arial"/>
+          <w:sz w:val="24"/>
+          <w:szCs w:val="24"/>
+        </w:rPr>
+      </w:pPr>
+      <w:r>
+        <w:rPr>
+          <w:rFonts w:ascii="Arial" w:hAnsi="Arial" w:cs="Arial"/>
+          <w:sz w:val="24"/>
+          <w:szCs w:val="24"/>
+        </w:rPr>
+        <w:br/>
+        <w:t>Se debe proporcionar al usuario un documento o formato donde pueda registrar su aprobación o retroalimentación.</w:t>
+      </w:r>
+    </w:p>
+    <w:p>
+      <w:pPr>
+        <w:pStyle w:val="Prrafodelista"/>
+        <w:numPr>
+          <w:ilvl w:val="0"/>
+          <w:numId w:val="11"/>
+        </w:numPr>
+        <w:spacing w:before="100" w:beforeAutospacing="1" w:after="100" w:afterAutospacing="1" w:line="240" w:lineRule="auto"/>
+        <w:rPr>
+          <w:rFonts w:ascii="Arial" w:hAnsi="Arial" w:cs="Arial"/>
+          <w:sz w:val="24"/>
+          <w:szCs w:val="24"/>
+        </w:rPr>
+      </w:pPr>
+      <w:r>
+        <w:rPr>
+          <w:rFonts w:ascii="Arial" w:hAnsi="Arial" w:cs="Arial"/>
+          <w:sz w:val="24"/>
+          <w:szCs w:val="24"/>
+        </w:rPr>
+        <w:br/>
+        <w:t>En caso de observaciones, se deben documentar y asignar para su corrección antes de continuar.</w:t>
+      </w:r>
+    </w:p>
+    <w:p>
+      <w:pPr>
+        <w:pStyle w:val="Prrafodelista"/>
+        <w:numPr>
+          <w:ilvl w:val="0"/>
+          <w:numId w:val="11"/>
+        </w:numPr>
+        <w:spacing w:before="100" w:beforeAutospacing="1" w:after="100" w:afterAutospacing="1" w:line="240" w:lineRule="auto"/>
+        <w:rPr>
+          <w:rFonts w:ascii="Arial" w:hAnsi="Arial" w:cs="Arial"/>
+          <w:b/>
+          <w:sz w:val="24"/>
+          <w:szCs w:val="24"/>
+          <w:lang w:val="es-MX"/>
+        </w:rPr>
+      </w:pPr>
+      <w:r>
+        <w:rPr>
+          <w:rFonts w:ascii="Arial" w:hAnsi="Arial" w:cs="Arial"/>
+          <w:sz w:val="24"/>
+          <w:szCs w:val="24"/>
+        </w:rPr>
+        <w:br/>
+        <w:t>Una vez aprobadas las pruebas por el usuario, se debe actualizar el estado en Jira y proceder con la siguiente fase del proceso.</w:t>
+      </w:r>
     </w:p>
     <w:p>
       <w:pPr>
         <w:spacing w:before="100" w:beforeAutospacing="1" w:after="100" w:afterAutospacing="1" w:line="240" w:lineRule="auto"/>
         <w:jc w:val="center"/>
         <w:rPr>
+          <w:rFonts w:ascii="Arial" w:eastAsia="Times New Roman" w:hAnsi="Arial" w:cs="Arial"/>
+          <w:sz w:val="24"/>
+          <w:szCs w:val="24"/>
+          <w:lang w:val="es-MX" w:eastAsia="es-MX"/>
+        </w:rPr>
+      </w:pPr>
+      <w:r>
+        <w:rPr>
+          <w:rFonts w:ascii="Arial" w:eastAsia="Times New Roman" w:hAnsi="Arial" w:cs="Arial"/>
+          <w:sz w:val="24"/>
+          <w:szCs w:val="24"/>
+          <w:lang w:val="es-MX" w:eastAsia="es-MX"/>
+        </w:rPr>
+        <w:drawing>
+          <wp:inline distT="0" distB="0" distL="0" distR="0" wp14:anchorId="74010461" wp14:editId="0DFF6DDD">
+            <wp:extent cx="4886325" cy="2599627"/>
+            <wp:effectExtent l="0" t="0" r="0" b="0"/>
+            <wp:docPr id="2" name="Imagen 2"/>
+            <wp:cNvGraphicFramePr>
+              <a:graphicFrameLocks xmlns:a="http://schemas.openxmlformats.org/drawingml/2006/main" noChangeAspect="1"/>
+            </wp:cNvGraphicFramePr>
+            <a:graphic xmlns:a="http://schemas.openxmlformats.org/drawingml/2006/main">
+              <a:graphicData uri="http://schemas.openxmlformats.org/drawingml/2006/picture">
+                <pic:pic xmlns:pic="http://schemas.openxmlformats.org/drawingml/2006/picture">
+                  <pic:nvPicPr>
+                    <pic:cNvPr id="1" name=""/>
+                    <pic:cNvPicPr/>
+                  </pic:nvPicPr>
+                  <pic:blipFill>
+                    <a:blip r:embed="rId8"/>
+                    <a:stretch>
+                      <a:fillRect/>
+                    </a:stretch>
+                  </pic:blipFill>
+                  <pic:spPr>
+                    <a:xfrm>
+                      <a:off x="0" y="0"/>
+                      <a:ext cx="4892194" cy="2602750"/>
+                    </a:xfrm>
+                    <a:prstGeom prst="rect">
+                      <a:avLst/>
+                    </a:prstGeom>
+                  </pic:spPr>
+                </pic:pic>
+              </a:graphicData>
+            </a:graphic>
+          </wp:inline>
+        </w:drawing>
+      </w:r>
+    </w:p>
+    <w:p>
+      <w:pPr>
+        <w:spacing w:before="100" w:beforeAutospacing="1" w:after="100" w:afterAutospacing="1" w:line="240" w:lineRule="auto"/>
+        <w:rPr>
+          <w:rFonts w:ascii="Arial" w:hAnsi="Arial" w:cs="Arial"/>
+          <w:sz w:val="24"/>
+          <w:szCs w:val="24"/>
+          <w:lang w:val="es-MX"/>
+        </w:rPr>
+      </w:pPr>
+    </w:p>
+    <w:p>
+      <w:pPr>
+        <w:spacing w:before="100" w:beforeAutospacing="1" w:after="100" w:afterAutospacing="1" w:line="240" w:lineRule="auto"/>
+        <w:rPr>
+          <w:rFonts w:ascii="Arial" w:hAnsi="Arial" w:cs="Arial"/>
+          <w:sz w:val="24"/>
+          <w:szCs w:val="24"/>
+          <w:lang w:val="es-MX"/>
+        </w:rPr>
+      </w:pPr>
+    </w:p>
+    <w:p>
+      <w:pPr>
+        <w:spacing w:before="100" w:beforeAutospacing="1" w:after="100" w:afterAutospacing="1" w:line="240" w:lineRule="auto"/>
+        <w:rPr>
+          <w:rFonts w:ascii="Arial" w:hAnsi="Arial" w:cs="Arial"/>
+          <w:sz w:val="24"/>
+          <w:szCs w:val="24"/>
+          <w:lang w:val="es-MX"/>
+        </w:rPr>
+      </w:pPr>
+    </w:p>
+    <w:p>
+      <w:pPr>
+        <w:spacing w:before="100" w:beforeAutospacing="1" w:after="100" w:afterAutospacing="1" w:line="240" w:lineRule="auto"/>
+        <w:rPr>
+          <w:rFonts w:ascii="Arial" w:hAnsi="Arial" w:cs="Arial"/>
+          <w:sz w:val="24"/>
+          <w:szCs w:val="24"/>
+          <w:lang w:val="es-MX"/>
+        </w:rPr>
+      </w:pPr>
+    </w:p>
+    <w:p>
+      <w:pPr>
+        <w:spacing w:before="100" w:beforeAutospacing="1" w:after="100" w:afterAutospacing="1" w:line="240" w:lineRule="auto"/>
+        <w:rPr>
+          <w:rFonts w:ascii="Arial" w:hAnsi="Arial" w:cs="Arial"/>
+          <w:sz w:val="24"/>
+          <w:szCs w:val="24"/>
+          <w:lang w:val="es-MX"/>
+        </w:rPr>
+      </w:pPr>
+    </w:p>
+    <w:p>
+      <w:pPr>
+        <w:spacing w:before="100" w:beforeAutospacing="1" w:after="100" w:afterAutospacing="1" w:line="240" w:lineRule="auto"/>
+        <w:rPr>
           <w:rFonts w:ascii="Arial" w:hAnsi="Arial" w:cs="Arial"/>
           <w:sz w:val="24"/>
           <w:szCs w:val="24"/>
@@ -5720,26 +6108,6 @@
     </w:p>
     <w:p>
       <w:pPr>
-        <w:spacing w:before="100" w:beforeAutospacing="1" w:after="100" w:afterAutospacing="1" w:line="240" w:lineRule="auto"/>
-        <w:jc w:val="center"/>
-        <w:rPr>
-          <w:rFonts w:ascii="Arial" w:hAnsi="Arial" w:cs="Arial"/>
-          <w:sz w:val="24"/>
-          <w:szCs w:val="24"/>
-          <w:lang w:val="es-MX"/>
-        </w:rPr>
-      </w:pPr>
-    </w:p>
-    <w:p>
-      <w:pPr>
-        <w:rPr>
-          <w:rFonts w:ascii="Arial" w:hAnsi="Arial" w:cs="Arial"/>
-        </w:rPr>
-      </w:pPr>
-    </w:p>
-    <w:p>
-      <w:pPr>
-        <w:jc w:val="center"/>
         <w:rPr>
           <w:rFonts w:ascii="Arial" w:hAnsi="Arial" w:cs="Arial"/>
         </w:rPr>
@@ -5960,7 +6328,6 @@
           <w:sz w:val="24"/>
           <w:szCs w:val="24"/>
         </w:rPr>
-        <w:lastRenderedPageBreak/>
         <w:t xml:space="preserve">Este plan debe tener las medidas técnicas, humanas y organizativas necesarias para garantizar la continuidad de las actividades de la </w:t>
       </w:r>
       <w:r>
@@ -6046,7 +6413,16 @@
           <w:sz w:val="24"/>
           <w:szCs w:val="24"/>
         </w:rPr>
-        <w:t>Secretaria de Finanzas y Tesorería General del Estado de Nuevo León</w:t>
+        <w:t xml:space="preserve">Secretaria de Finanzas y Tesorería </w:t>
+      </w:r>
+      <w:r>
+        <w:rPr>
+          <w:rFonts w:ascii="Arial" w:hAnsi="Arial" w:cs="Arial"/>
+          <w:sz w:val="24"/>
+          <w:szCs w:val="24"/>
+        </w:rPr>
+        <w:lastRenderedPageBreak/>
+        <w:t>General del Estado de Nuevo León</w:t>
       </w:r>
       <w:r>
         <w:rPr>
@@ -6236,7 +6612,6 @@
           <w:sz w:val="24"/>
           <w:szCs w:val="24"/>
         </w:rPr>
-        <w:lastRenderedPageBreak/>
         <w:t>Dolo o imprudencia manifiesta por parte de personas directa o indirectamente involucrada en la administración de las plataformas dependientes de la Coordinación de Gestión de Información.</w:t>
       </w:r>
     </w:p>
@@ -6484,16 +6859,7 @@
           <w:sz w:val="24"/>
           <w:szCs w:val="24"/>
         </w:rPr>
-        <w:t xml:space="preserve">La Coordinación de Gestión de Información de la Secretaría de Finanzas y Tesorería General del Estado de Nuevo León, administrará las cuentas de </w:t>
-      </w:r>
-      <w:r>
-        <w:rPr>
-          <w:rFonts w:ascii="Arial" w:hAnsi="Arial" w:cs="Arial"/>
-          <w:sz w:val="24"/>
-          <w:szCs w:val="24"/>
-        </w:rPr>
-        <w:lastRenderedPageBreak/>
-        <w:t>usuario y contraseñas para todas la plataformas y sistemas que dependen de la misma, previa solicitud por parte de las áreas que requieran altas, bajas o modificaciones en estas plataformas. Al recibir el nombre de usuario y contraseña, el usuario final es y será el único responsable de salvaguardar sus datos.</w:t>
+        <w:t>La Coordinación de Gestión de Información de la Secretaría de Finanzas y Tesorería General del Estado de Nuevo León, administrará las cuentas de usuario y contraseñas para todas la plataformas y sistemas que dependen de la misma, previa solicitud por parte de las áreas que requieran altas, bajas o modificaciones en estas plataformas. Al recibir el nombre de usuario y contraseña, el usuario final es y será el único responsable de salvaguardar sus datos.</w:t>
       </w:r>
     </w:p>
     <w:p>
@@ -6526,6 +6892,7 @@
           <w:sz w:val="28"/>
           <w:szCs w:val="28"/>
         </w:rPr>
+        <w:lastRenderedPageBreak/>
         <w:t>Previsión a</w:t>
       </w:r>
       <w:r>
@@ -7084,6 +7451,7 @@
           <w:sz w:val="24"/>
           <w:szCs w:val="24"/>
         </w:rPr>
+        <w:lastRenderedPageBreak/>
         <w:t>El usuario es el único responsable de salvaguardar su información, y deberá realizar su respaldo de información con una periodicidad semanal, quincenal o mensual.</w:t>
       </w:r>
     </w:p>
@@ -7526,8 +7894,8 @@
       </w:r>
     </w:p>
     <w:sectPr>
-      <w:headerReference w:type="default" r:id="rId7"/>
-      <w:footerReference w:type="default" r:id="rId8"/>
+      <w:headerReference w:type="default" r:id="rId9"/>
+      <w:footerReference w:type="default" r:id="rId10"/>
       <w:pgSz w:w="12240" w:h="15840"/>
       <w:pgMar w:top="1417" w:right="1701" w:bottom="1417" w:left="1701" w:header="708" w:footer="708" w:gutter="0"/>
       <w:cols w:space="708"/>
@@ -8123,7 +8491,7 @@
               <w:bCs/>
               <w:noProof/>
             </w:rPr>
-            <w:t>1</w:t>
+            <w:t>6</w:t>
           </w:r>
           <w:r>
             <w:rPr>
@@ -8171,7 +8539,7 @@
               <w:noProof/>
               <w:lang w:eastAsia="es-ES"/>
             </w:rPr>
-            <w:t>9</w:t>
+            <w:t>10</w:t>
           </w:r>
           <w:r>
             <w:rPr>
@@ -8215,9 +8583,9 @@
 <file path=word/numbering.xml><?xml version="1.0" encoding="utf-8"?>
 <w:numbering xmlns:wpc="http://schemas.microsoft.com/office/word/2010/wordprocessingCanvas" xmlns:cx="http://schemas.microsoft.com/office/drawing/2014/chartex" xmlns:cx1="http://schemas.microsoft.com/office/drawing/2015/9/8/chartex" xmlns:mc="http://schemas.openxmlformats.org/markup-compatibility/2006" xmlns:o="urn:schemas-microsoft-com:office:office" xmlns:r="http://schemas.openxmlformats.org/officeDocument/2006/relationships" xmlns:m="http://schemas.openxmlformats.org/officeDocument/2006/math" xmlns:v="urn:schemas-microsoft-com:vml" xmlns:wp14="http://schemas.microsoft.com/office/word/2010/wordprocessingDrawing" xmlns:wp="http://schemas.openxmlformats.org/drawingml/2006/wordprocessingDrawing" xmlns:w10="urn:schemas-microsoft-com:office:word" xmlns:w="http://schemas.openxmlformats.org/wordprocessingml/2006/main" xmlns:w14="http://schemas.microsoft.com/office/word/2010/wordml" xmlns:w15="http://schemas.microsoft.com/office/word/2012/wordml" xmlns:w16se="http://schemas.microsoft.com/office/word/2015/wordml/symex" xmlns:wpg="http://schemas.microsoft.com/office/word/2010/wordprocessingGroup" xmlns:wpi="http://schemas.microsoft.com/office/word/2010/wordprocessingInk" xmlns:wne="http://schemas.microsoft.com/office/word/2006/wordml" xmlns:wps="http://schemas.microsoft.com/office/word/2010/wordprocessingShape" mc:Ignorable="w14 w15 w16se wp14">
   <w:abstractNum w:abstractNumId="0" w15:restartNumberingAfterBreak="0">
-    <w:nsid w:val="06A63EA0"/>
+    <w:nsid w:val="038B1827"/>
     <w:multiLevelType w:val="hybridMultilevel"/>
-    <w:tmpl w:val="D85CCDD4"/>
+    <w:tmpl w:val="B030A6C8"/>
     <w:lvl w:ilvl="0" w:tplc="080A0001">
       <w:start w:val="1"/>
       <w:numFmt w:val="bullet"/>
@@ -8328,9 +8696,9 @@
     </w:lvl>
   </w:abstractNum>
   <w:abstractNum w:abstractNumId="1" w15:restartNumberingAfterBreak="0">
-    <w:nsid w:val="190B7CD6"/>
+    <w:nsid w:val="06A63EA0"/>
     <w:multiLevelType w:val="hybridMultilevel"/>
-    <w:tmpl w:val="31423AC8"/>
+    <w:tmpl w:val="D85CCDD4"/>
     <w:lvl w:ilvl="0" w:tplc="080A0001">
       <w:start w:val="1"/>
       <w:numFmt w:val="bullet"/>
@@ -8441,6 +8809,119 @@
     </w:lvl>
   </w:abstractNum>
   <w:abstractNum w:abstractNumId="2" w15:restartNumberingAfterBreak="0">
+    <w:nsid w:val="190B7CD6"/>
+    <w:multiLevelType w:val="hybridMultilevel"/>
+    <w:tmpl w:val="31423AC8"/>
+    <w:lvl w:ilvl="0" w:tplc="080A0001">
+      <w:start w:val="1"/>
+      <w:numFmt w:val="bullet"/>
+      <w:lvlText w:val=""/>
+      <w:lvlJc w:val="left"/>
+      <w:pPr>
+        <w:ind w:left="720" w:hanging="360"/>
+      </w:pPr>
+      <w:rPr>
+        <w:rFonts w:ascii="Symbol" w:hAnsi="Symbol" w:hint="default"/>
+      </w:rPr>
+    </w:lvl>
+    <w:lvl w:ilvl="1" w:tplc="080A0003" w:tentative="1">
+      <w:start w:val="1"/>
+      <w:numFmt w:val="bullet"/>
+      <w:lvlText w:val="o"/>
+      <w:lvlJc w:val="left"/>
+      <w:pPr>
+        <w:ind w:left="1440" w:hanging="360"/>
+      </w:pPr>
+      <w:rPr>
+        <w:rFonts w:ascii="Courier New" w:hAnsi="Courier New" w:cs="Courier New" w:hint="default"/>
+      </w:rPr>
+    </w:lvl>
+    <w:lvl w:ilvl="2" w:tplc="080A0005" w:tentative="1">
+      <w:start w:val="1"/>
+      <w:numFmt w:val="bullet"/>
+      <w:lvlText w:val=""/>
+      <w:lvlJc w:val="left"/>
+      <w:pPr>
+        <w:ind w:left="2160" w:hanging="360"/>
+      </w:pPr>
+      <w:rPr>
+        <w:rFonts w:ascii="Wingdings" w:hAnsi="Wingdings" w:hint="default"/>
+      </w:rPr>
+    </w:lvl>
+    <w:lvl w:ilvl="3" w:tplc="080A0001" w:tentative="1">
+      <w:start w:val="1"/>
+      <w:numFmt w:val="bullet"/>
+      <w:lvlText w:val=""/>
+      <w:lvlJc w:val="left"/>
+      <w:pPr>
+        <w:ind w:left="2880" w:hanging="360"/>
+      </w:pPr>
+      <w:rPr>
+        <w:rFonts w:ascii="Symbol" w:hAnsi="Symbol" w:hint="default"/>
+      </w:rPr>
+    </w:lvl>
+    <w:lvl w:ilvl="4" w:tplc="080A0003" w:tentative="1">
+      <w:start w:val="1"/>
+      <w:numFmt w:val="bullet"/>
+      <w:lvlText w:val="o"/>
+      <w:lvlJc w:val="left"/>
+      <w:pPr>
+        <w:ind w:left="3600" w:hanging="360"/>
+      </w:pPr>
+      <w:rPr>
+        <w:rFonts w:ascii="Courier New" w:hAnsi="Courier New" w:cs="Courier New" w:hint="default"/>
+      </w:rPr>
+    </w:lvl>
+    <w:lvl w:ilvl="5" w:tplc="080A0005" w:tentative="1">
+      <w:start w:val="1"/>
+      <w:numFmt w:val="bullet"/>
+      <w:lvlText w:val=""/>
+      <w:lvlJc w:val="left"/>
+      <w:pPr>
+        <w:ind w:left="4320" w:hanging="360"/>
+      </w:pPr>
+      <w:rPr>
+        <w:rFonts w:ascii="Wingdings" w:hAnsi="Wingdings" w:hint="default"/>
+      </w:rPr>
+    </w:lvl>
+    <w:lvl w:ilvl="6" w:tplc="080A0001" w:tentative="1">
+      <w:start w:val="1"/>
+      <w:numFmt w:val="bullet"/>
+      <w:lvlText w:val=""/>
+      <w:lvlJc w:val="left"/>
+      <w:pPr>
+        <w:ind w:left="5040" w:hanging="360"/>
+      </w:pPr>
+      <w:rPr>
+        <w:rFonts w:ascii="Symbol" w:hAnsi="Symbol" w:hint="default"/>
+      </w:rPr>
+    </w:lvl>
+    <w:lvl w:ilvl="7" w:tplc="080A0003" w:tentative="1">
+      <w:start w:val="1"/>
+      <w:numFmt w:val="bullet"/>
+      <w:lvlText w:val="o"/>
+      <w:lvlJc w:val="left"/>
+      <w:pPr>
+        <w:ind w:left="5760" w:hanging="360"/>
+      </w:pPr>
+      <w:rPr>
+        <w:rFonts w:ascii="Courier New" w:hAnsi="Courier New" w:cs="Courier New" w:hint="default"/>
+      </w:rPr>
+    </w:lvl>
+    <w:lvl w:ilvl="8" w:tplc="080A0005" w:tentative="1">
+      <w:start w:val="1"/>
+      <w:numFmt w:val="bullet"/>
+      <w:lvlText w:val=""/>
+      <w:lvlJc w:val="left"/>
+      <w:pPr>
+        <w:ind w:left="6480" w:hanging="360"/>
+      </w:pPr>
+      <w:rPr>
+        <w:rFonts w:ascii="Wingdings" w:hAnsi="Wingdings" w:hint="default"/>
+      </w:rPr>
+    </w:lvl>
+  </w:abstractNum>
+  <w:abstractNum w:abstractNumId="3" w15:restartNumberingAfterBreak="0">
     <w:nsid w:val="2E6229D5"/>
     <w:multiLevelType w:val="hybridMultilevel"/>
     <w:tmpl w:val="C8584CA6"/>
@@ -8529,7 +9010,7 @@
       </w:pPr>
     </w:lvl>
   </w:abstractNum>
-  <w:abstractNum w:abstractNumId="3" w15:restartNumberingAfterBreak="0">
+  <w:abstractNum w:abstractNumId="4" w15:restartNumberingAfterBreak="0">
     <w:nsid w:val="313A3E60"/>
     <w:multiLevelType w:val="multilevel"/>
     <w:tmpl w:val="392A7496"/>
@@ -8678,10 +9159,10 @@
       </w:rPr>
     </w:lvl>
   </w:abstractNum>
-  <w:abstractNum w:abstractNumId="4" w15:restartNumberingAfterBreak="0">
-    <w:nsid w:val="35972C09"/>
+  <w:abstractNum w:abstractNumId="5" w15:restartNumberingAfterBreak="0">
+    <w:nsid w:val="31F53719"/>
     <w:multiLevelType w:val="hybridMultilevel"/>
-    <w:tmpl w:val="FB7A4246"/>
+    <w:tmpl w:val="00A40690"/>
     <w:lvl w:ilvl="0" w:tplc="080A0001">
       <w:start w:val="1"/>
       <w:numFmt w:val="bullet"/>
@@ -8791,7 +9272,120 @@
       </w:rPr>
     </w:lvl>
   </w:abstractNum>
-  <w:abstractNum w:abstractNumId="5" w15:restartNumberingAfterBreak="0">
+  <w:abstractNum w:abstractNumId="6" w15:restartNumberingAfterBreak="0">
+    <w:nsid w:val="35972C09"/>
+    <w:multiLevelType w:val="hybridMultilevel"/>
+    <w:tmpl w:val="FB7A4246"/>
+    <w:lvl w:ilvl="0" w:tplc="080A0001">
+      <w:start w:val="1"/>
+      <w:numFmt w:val="bullet"/>
+      <w:lvlText w:val=""/>
+      <w:lvlJc w:val="left"/>
+      <w:pPr>
+        <w:ind w:left="720" w:hanging="360"/>
+      </w:pPr>
+      <w:rPr>
+        <w:rFonts w:ascii="Symbol" w:hAnsi="Symbol" w:hint="default"/>
+      </w:rPr>
+    </w:lvl>
+    <w:lvl w:ilvl="1" w:tplc="080A0003" w:tentative="1">
+      <w:start w:val="1"/>
+      <w:numFmt w:val="bullet"/>
+      <w:lvlText w:val="o"/>
+      <w:lvlJc w:val="left"/>
+      <w:pPr>
+        <w:ind w:left="1440" w:hanging="360"/>
+      </w:pPr>
+      <w:rPr>
+        <w:rFonts w:ascii="Courier New" w:hAnsi="Courier New" w:cs="Courier New" w:hint="default"/>
+      </w:rPr>
+    </w:lvl>
+    <w:lvl w:ilvl="2" w:tplc="080A0005" w:tentative="1">
+      <w:start w:val="1"/>
+      <w:numFmt w:val="bullet"/>
+      <w:lvlText w:val=""/>
+      <w:lvlJc w:val="left"/>
+      <w:pPr>
+        <w:ind w:left="2160" w:hanging="360"/>
+      </w:pPr>
+      <w:rPr>
+        <w:rFonts w:ascii="Wingdings" w:hAnsi="Wingdings" w:hint="default"/>
+      </w:rPr>
+    </w:lvl>
+    <w:lvl w:ilvl="3" w:tplc="080A0001" w:tentative="1">
+      <w:start w:val="1"/>
+      <w:numFmt w:val="bullet"/>
+      <w:lvlText w:val=""/>
+      <w:lvlJc w:val="left"/>
+      <w:pPr>
+        <w:ind w:left="2880" w:hanging="360"/>
+      </w:pPr>
+      <w:rPr>
+        <w:rFonts w:ascii="Symbol" w:hAnsi="Symbol" w:hint="default"/>
+      </w:rPr>
+    </w:lvl>
+    <w:lvl w:ilvl="4" w:tplc="080A0003" w:tentative="1">
+      <w:start w:val="1"/>
+      <w:numFmt w:val="bullet"/>
+      <w:lvlText w:val="o"/>
+      <w:lvlJc w:val="left"/>
+      <w:pPr>
+        <w:ind w:left="3600" w:hanging="360"/>
+      </w:pPr>
+      <w:rPr>
+        <w:rFonts w:ascii="Courier New" w:hAnsi="Courier New" w:cs="Courier New" w:hint="default"/>
+      </w:rPr>
+    </w:lvl>
+    <w:lvl w:ilvl="5" w:tplc="080A0005" w:tentative="1">
+      <w:start w:val="1"/>
+      <w:numFmt w:val="bullet"/>
+      <w:lvlText w:val=""/>
+      <w:lvlJc w:val="left"/>
+      <w:pPr>
+        <w:ind w:left="4320" w:hanging="360"/>
+      </w:pPr>
+      <w:rPr>
+        <w:rFonts w:ascii="Wingdings" w:hAnsi="Wingdings" w:hint="default"/>
+      </w:rPr>
+    </w:lvl>
+    <w:lvl w:ilvl="6" w:tplc="080A0001" w:tentative="1">
+      <w:start w:val="1"/>
+      <w:numFmt w:val="bullet"/>
+      <w:lvlText w:val=""/>
+      <w:lvlJc w:val="left"/>
+      <w:pPr>
+        <w:ind w:left="5040" w:hanging="360"/>
+      </w:pPr>
+      <w:rPr>
+        <w:rFonts w:ascii="Symbol" w:hAnsi="Symbol" w:hint="default"/>
+      </w:rPr>
+    </w:lvl>
+    <w:lvl w:ilvl="7" w:tplc="080A0003" w:tentative="1">
+      <w:start w:val="1"/>
+      <w:numFmt w:val="bullet"/>
+      <w:lvlText w:val="o"/>
+      <w:lvlJc w:val="left"/>
+      <w:pPr>
+        <w:ind w:left="5760" w:hanging="360"/>
+      </w:pPr>
+      <w:rPr>
+        <w:rFonts w:ascii="Courier New" w:hAnsi="Courier New" w:cs="Courier New" w:hint="default"/>
+      </w:rPr>
+    </w:lvl>
+    <w:lvl w:ilvl="8" w:tplc="080A0005" w:tentative="1">
+      <w:start w:val="1"/>
+      <w:numFmt w:val="bullet"/>
+      <w:lvlText w:val=""/>
+      <w:lvlJc w:val="left"/>
+      <w:pPr>
+        <w:ind w:left="6480" w:hanging="360"/>
+      </w:pPr>
+      <w:rPr>
+        <w:rFonts w:ascii="Wingdings" w:hAnsi="Wingdings" w:hint="default"/>
+      </w:rPr>
+    </w:lvl>
+  </w:abstractNum>
+  <w:abstractNum w:abstractNumId="7" w15:restartNumberingAfterBreak="0">
     <w:nsid w:val="42C12C79"/>
     <w:multiLevelType w:val="multilevel"/>
     <w:tmpl w:val="A07661A2"/>
@@ -8908,7 +9502,7 @@
       </w:pPr>
     </w:lvl>
   </w:abstractNum>
-  <w:abstractNum w:abstractNumId="6" w15:restartNumberingAfterBreak="0">
+  <w:abstractNum w:abstractNumId="8" w15:restartNumberingAfterBreak="0">
     <w:nsid w:val="757B3A74"/>
     <w:multiLevelType w:val="hybridMultilevel"/>
     <w:tmpl w:val="46C688DC"/>
@@ -9021,7 +9615,7 @@
       </w:rPr>
     </w:lvl>
   </w:abstractNum>
-  <w:abstractNum w:abstractNumId="7" w15:restartNumberingAfterBreak="0">
+  <w:abstractNum w:abstractNumId="9" w15:restartNumberingAfterBreak="0">
     <w:nsid w:val="7686412B"/>
     <w:multiLevelType w:val="hybridMultilevel"/>
     <w:tmpl w:val="713C9500"/>
@@ -9134,7 +9728,7 @@
       </w:rPr>
     </w:lvl>
   </w:abstractNum>
-  <w:abstractNum w:abstractNumId="8" w15:restartNumberingAfterBreak="0">
+  <w:abstractNum w:abstractNumId="10" w15:restartNumberingAfterBreak="0">
     <w:nsid w:val="7E0144A6"/>
     <w:multiLevelType w:val="multilevel"/>
     <w:tmpl w:val="93D4AC30"/>
@@ -9284,31 +9878,37 @@
     </w:lvl>
   </w:abstractNum>
   <w:num w:numId="1">
+    <w:abstractNumId w:val="3"/>
+  </w:num>
+  <w:num w:numId="2">
+    <w:abstractNumId w:val="8"/>
+  </w:num>
+  <w:num w:numId="3">
+    <w:abstractNumId w:val="6"/>
+  </w:num>
+  <w:num w:numId="4">
+    <w:abstractNumId w:val="1"/>
+  </w:num>
+  <w:num w:numId="5">
     <w:abstractNumId w:val="2"/>
   </w:num>
-  <w:num w:numId="2">
-    <w:abstractNumId w:val="6"/>
+  <w:num w:numId="6">
+    <w:abstractNumId w:val="9"/>
   </w:num>
-  <w:num w:numId="3">
+  <w:num w:numId="7">
+    <w:abstractNumId w:val="7"/>
+  </w:num>
+  <w:num w:numId="8">
+    <w:abstractNumId w:val="10"/>
+  </w:num>
+  <w:num w:numId="9">
     <w:abstractNumId w:val="4"/>
   </w:num>
-  <w:num w:numId="4">
+  <w:num w:numId="10">
     <w:abstractNumId w:val="0"/>
   </w:num>
-  <w:num w:numId="5">
-    <w:abstractNumId w:val="1"/>
-  </w:num>
-  <w:num w:numId="6">
-    <w:abstractNumId w:val="7"/>
-  </w:num>
-  <w:num w:numId="7">
+  <w:num w:numId="11">
     <w:abstractNumId w:val="5"/>
-  </w:num>
-  <w:num w:numId="8">
-    <w:abstractNumId w:val="8"/>
-  </w:num>
-  <w:num w:numId="9">
-    <w:abstractNumId w:val="3"/>
   </w:num>
   <w:numIdMacAtCleanup w:val="9"/>
 </w:numbering>
@@ -9707,7 +10307,7 @@
   <w:style w:type="paragraph" w:default="1" w:styleId="Normal">
     <w:name w:val="Normal"/>
     <w:qFormat/>
-    <w:rsid w:val="003F4841"/>
+    <w:rsid w:val="00010C13"/>
     <w:pPr>
       <w:spacing w:after="200" w:line="276" w:lineRule="auto"/>
     </w:pPr>

</xml_diff>